<commit_message>
Rust enviroment setup with python module development
</commit_message>
<xml_diff>
--- a/docs/Helix Engine Development Docs.docx
+++ b/docs/Helix Engine Development Docs.docx
@@ -1010,6 +1010,237 @@
     <w:p>
       <w:r>
         <w:t>Python-Rust interop beyond the minimal API.</w:t>
+      </w:r>
+    </w:p>
+    <w:p/>
+    <w:p>
+      <w:r>
+        <w:t>Helix Render File format:</w:t>
+      </w:r>
+    </w:p>
+    <w:p/>
+    <w:p>
+      <w:r>
+        <w:t>Helix/</w:t>
+      </w:r>
+    </w:p>
+    <w:p>
+      <w:r>
+        <w:t>├── __init__.py</w:t>
+      </w:r>
+    </w:p>
+    <w:p>
+      <w:r>
+        <w:t xml:space="preserve">├── </w:t>
+      </w:r>
+      <w:proofErr w:type="spellStart"/>
+      <w:r>
+        <w:t>Cargo.toml</w:t>
+      </w:r>
+      <w:proofErr w:type="spellEnd"/>
+      <w:r>
+        <w:t xml:space="preserve">               # Rust package file</w:t>
+      </w:r>
+    </w:p>
+    <w:p>
+      <w:r>
+        <w:t xml:space="preserve">├── </w:t>
+      </w:r>
+      <w:proofErr w:type="spellStart"/>
+      <w:proofErr w:type="gramStart"/>
+      <w:r>
+        <w:t>pyproject.toml</w:t>
+      </w:r>
+      <w:proofErr w:type="spellEnd"/>
+      <w:proofErr w:type="gramEnd"/>
+      <w:r>
+        <w:t xml:space="preserve">           # Python package config (if using pyo3/</w:t>
+      </w:r>
+      <w:proofErr w:type="spellStart"/>
+      <w:r>
+        <w:t>maturin</w:t>
+      </w:r>
+      <w:proofErr w:type="spellEnd"/>
+      <w:r>
+        <w:t>)</w:t>
+      </w:r>
+    </w:p>
+    <w:p>
+      <w:r>
+        <w:t>├── README.md</w:t>
+      </w:r>
+    </w:p>
+    <w:p>
+      <w:r>
+        <w:t xml:space="preserve">├── </w:t>
+      </w:r>
+      <w:proofErr w:type="spellStart"/>
+      <w:r>
+        <w:t>src</w:t>
+      </w:r>
+      <w:proofErr w:type="spellEnd"/>
+      <w:r>
+        <w:t>/                     # Rust source code</w:t>
+      </w:r>
+    </w:p>
+    <w:p>
+      <w:r>
+        <w:t>│   ├── lib.rs               # Main Rust library entry</w:t>
+      </w:r>
+    </w:p>
+    <w:p>
+      <w:r>
+        <w:t>│   ├── scene.rs             # Scene class &amp; object management</w:t>
+      </w:r>
+    </w:p>
+    <w:p>
+      <w:r>
+        <w:t>│   ├── camera.rs            # Camera class</w:t>
+      </w:r>
+    </w:p>
+    <w:p>
+      <w:r>
+        <w:t xml:space="preserve">│   ├── mesh.rs              # Cube, Sphere, basic </w:t>
+      </w:r>
+      <w:proofErr w:type="spellStart"/>
+      <w:r>
+        <w:t>MeshObject</w:t>
+      </w:r>
+      <w:proofErr w:type="spellEnd"/>
+    </w:p>
+    <w:p>
+      <w:r>
+        <w:t xml:space="preserve">│   ├── renderer.rs          # </w:t>
+      </w:r>
+      <w:proofErr w:type="gramStart"/>
+      <w:r>
+        <w:t>render(</w:t>
+      </w:r>
+      <w:proofErr w:type="gramEnd"/>
+      <w:r>
+        <w:t>) function and GPU interface</w:t>
+      </w:r>
+    </w:p>
+    <w:p>
+      <w:r>
+        <w:t>│   ├── shader.rs            # Shader loading/compiling</w:t>
+      </w:r>
+    </w:p>
+    <w:p>
+      <w:r>
+        <w:t>│   └── utils.rs             # Utilities: timing, matrices, etc.</w:t>
+      </w:r>
+    </w:p>
+    <w:p>
+      <w:r>
+        <w:t xml:space="preserve">├── </w:t>
+      </w:r>
+      <w:r>
+        <w:t>render</w:t>
+      </w:r>
+      <w:r>
+        <w:t>/                  # Python bindings</w:t>
+      </w:r>
+    </w:p>
+    <w:p>
+      <w:r>
+        <w:t>│   ├── __init__.py</w:t>
+      </w:r>
+    </w:p>
+    <w:p>
+      <w:r>
+        <w:t>│   ├── scene.py             # Python wrapper for Scene</w:t>
+      </w:r>
+    </w:p>
+    <w:p>
+      <w:r>
+        <w:t>│   ├── camera.py            # Python wrapper for Camera</w:t>
+      </w:r>
+    </w:p>
+    <w:p>
+      <w:r>
+        <w:t xml:space="preserve">│   ├── mesh.py              # Python wrapper for </w:t>
+      </w:r>
+      <w:proofErr w:type="spellStart"/>
+      <w:r>
+        <w:t>MeshObject</w:t>
+      </w:r>
+      <w:proofErr w:type="spellEnd"/>
+      <w:r>
+        <w:t>, Cube, Sphere</w:t>
+      </w:r>
+    </w:p>
+    <w:p>
+      <w:r>
+        <w:t xml:space="preserve">│   └── renderer.py          # Python wrapper for </w:t>
+      </w:r>
+      <w:proofErr w:type="gramStart"/>
+      <w:r>
+        <w:t>render(</w:t>
+      </w:r>
+      <w:proofErr w:type="gramEnd"/>
+      <w:r>
+        <w:t xml:space="preserve">), </w:t>
+      </w:r>
+      <w:proofErr w:type="gramStart"/>
+      <w:r>
+        <w:t>show(</w:t>
+      </w:r>
+      <w:proofErr w:type="gramEnd"/>
+      <w:r>
+        <w:t>), shader interface</w:t>
+      </w:r>
+    </w:p>
+    <w:p>
+      <w:r>
+        <w:t>├── shaders/                 # GLSL shader files</w:t>
+      </w:r>
+    </w:p>
+    <w:p>
+      <w:r>
+        <w:t xml:space="preserve">│   └── </w:t>
+      </w:r>
+      <w:proofErr w:type="spellStart"/>
+      <w:proofErr w:type="gramStart"/>
+      <w:r>
+        <w:t>basic.glsl</w:t>
+      </w:r>
+      <w:proofErr w:type="spellEnd"/>
+      <w:proofErr w:type="gramEnd"/>
+    </w:p>
+    <w:p>
+      <w:r>
+        <w:t>├── examples/                # Example scripts for usage</w:t>
+      </w:r>
+    </w:p>
+    <w:p>
+      <w:r>
+        <w:t>│   └── basic_scene.py</w:t>
+      </w:r>
+    </w:p>
+    <w:p>
+      <w:r>
+        <w:t>├── tests/                   # Unit tests</w:t>
+      </w:r>
+    </w:p>
+    <w:p>
+      <w:r>
+        <w:t>│   ├── test_scene.rs</w:t>
+      </w:r>
+    </w:p>
+    <w:p>
+      <w:r>
+        <w:t>│   ├── test_camera.rs</w:t>
+      </w:r>
+    </w:p>
+    <w:p>
+      <w:r>
+        <w:t>│   └── test_renderer.rs</w:t>
+      </w:r>
+    </w:p>
+    <w:p>
+      <w:r>
+        <w:t>└── target/                  # Rust build output (ignored in git)</w:t>
       </w:r>
     </w:p>
     <w:p/>

</xml_diff>

<commit_message>
mesh handler system + documentation clean up
</commit_message>
<xml_diff>
--- a/docs/Helix Engine Development Docs.docx
+++ b/docs/Helix Engine Development Docs.docx
@@ -1888,6 +1888,12 @@
           </m:e>
         </m:acc>
       </m:oMath>
+      <w:r>
+        <w:rPr>
+          <w:rFonts w:eastAsiaTheme="minorEastAsia"/>
+        </w:rPr>
+        <w:t xml:space="preserve"> </w:t>
+      </w:r>
       <w:r>
         <w:t>is the unit axis of rotation.</w:t>
       </w:r>
@@ -3032,7 +3038,6 @@
         </m:oMath>
       </m:oMathPara>
     </w:p>
-    <w:p/>
     <w:p>
       <w:pPr>
         <w:rPr>
@@ -3395,13 +3400,11 @@
       </w:r>
       <w:proofErr w:type="gramEnd"/>
       <w:r>
-        <w:t xml:space="preserve">handle, </w:t>
-      </w:r>
-      <w:proofErr w:type="spellStart"/>
-      <w:r>
-        <w:t>vec</w:t>
-      </w:r>
-      <w:proofErr w:type="spellEnd"/>
+        <w:t>handle, vec</w:t>
+      </w:r>
+      <w:r>
+        <w:t>tor</w:t>
+      </w:r>
       <w:r>
         <w:t xml:space="preserve">), the Scene receives the handle, validates it, and, if valid, applies the operation to the corresponding </w:t>
       </w:r>

</xml_diff>